<commit_message>
comments on docx and fix FET104 on bmsbmsBQ
</commit_message>
<xml_diff>
--- a/docs/description/bmsbmsBQ_TI_BQ76952_description.docx
+++ b/docs/description/bmsbmsBQ_TI_BQ76952_description.docx
@@ -136,120 +136,72 @@
       </w:pPr>
       <w:r>
         <w:rPr/>
-        <w:t xml:space="preserve">The following provides a description and some of the thinking in the pcb design. The design intends to provide a number of hardware configuration options. Some of these are to facilitate testing and program development and would not be needed in a later refined design. Provisions have been in a number of places for implementing the same function using alternate parts that have differing footprints, e.g. a 8 pin and 16 pin </w:t>
-      </w:r>
-      <w:r>
-        <w:rPr/>
-        <w:t xml:space="preserve">isolated </w:t>
-      </w:r>
-      <w:r>
-        <w:rPr/>
-        <w:t>CAN driver packages.</w:t>
-      </w:r>
-    </w:p>
-    <w:p>
-      <w:pPr>
-        <w:pStyle w:val="Normal"/>
-        <w:rPr/>
-      </w:pPr>
-      <w:r>
-        <w:rPr/>
-      </w:r>
-    </w:p>
-    <w:p>
-      <w:pPr>
-        <w:pStyle w:val="Normal"/>
-        <w:rPr/>
-      </w:pPr>
-      <w:r>
-        <w:rPr/>
-        <w:t xml:space="preserve">This bms connects to a 16 series cell battery module. Multiple battery modules (e.g. six or seven) are connected in series to make a battery string. Hence, a battery string would use six or seven of these bms boards. The boards communicate and get their power via a CAN bus cable, though there is an option for running off the battery module power, </w:t>
-      </w:r>
-      <w:r>
-        <w:rPr/>
-        <w:t>which might be required for discharging for storage.</w:t>
-      </w:r>
-      <w:r>
-        <w:rPr/>
-        <w:t xml:space="preserve"> This CAN bus cable carries the two CAN signals, “system” ground and system 12v (nominal), plus a signal line for a master reset. In addition to the CAN bus nodes for the battery module </w:t>
-      </w:r>
-      <w:r>
-        <w:rPr/>
-        <w:t>bmses</w:t>
-      </w:r>
-      <w:r>
-        <w:rPr/>
-        <w:t xml:space="preserve"> there will be a CAN node that is the “energy management controller” (EMC), though some other node might provide the EMC functions for the early implementations.</w:t>
-      </w:r>
-    </w:p>
-    <w:p>
-      <w:pPr>
-        <w:pStyle w:val="Normal"/>
-        <w:rPr/>
-      </w:pPr>
-      <w:r>
-        <w:rPr/>
-      </w:r>
-    </w:p>
-    <w:p>
-      <w:pPr>
-        <w:pStyle w:val="Normal"/>
-        <w:rPr/>
-      </w:pPr>
-      <w:r>
-        <w:rPr/>
-        <w:t>Since the battery string is not grounded to the system and floats, or is lightly biased via very large resistors, all of the battery modules and therefore the bms</w:t>
-      </w:r>
-      <w:r>
-        <w:rPr/>
-        <w:t>es</w:t>
-      </w:r>
-      <w:r>
-        <w:rPr/>
-        <w:t xml:space="preserve"> are isolated from the system ground. The bms board processor and bms ic ground is at battery module minus level and isolated from system ground. The CAN drive, FAN control, master reset, dc-dc power, are at system ground. More detail on this later.</w:t>
-      </w:r>
-    </w:p>
-    <w:p>
-      <w:pPr>
-        <w:pStyle w:val="Normal"/>
-        <w:rPr/>
-      </w:pPr>
-      <w:r>
-        <w:rPr/>
-      </w:r>
-    </w:p>
-    <w:p>
-      <w:pPr>
-        <w:pStyle w:val="Normal"/>
-        <w:rPr/>
-      </w:pPr>
-      <w:r>
-        <w:rPr/>
-        <w:t xml:space="preserve">This board can accommodate a STM32F405RxT6, STM32F446RxT6, or STM32L431RxT6 processors. These are all 64 pin LPFQ packages. There small differences in the power pins so there is provision of the pcb for zero ohm or capacitors in several locations. The main target processor is the ‘L431. This processor has comparator and op-amp features </w:t>
-      </w:r>
-      <w:r>
-        <w:rPr/>
-        <w:t xml:space="preserve">that are </w:t>
-      </w:r>
-      <w:r>
-        <w:rPr/>
-        <w:t xml:space="preserve">not available in the ‘F405 or ‘F446, and is somewhat lower power as well, but less sram. The pcb layout allows the comparators and op-amp in th ‘L431 to be used </w:t>
-      </w:r>
-      <w:r>
-        <w:rPr/>
-        <w:t>for</w:t>
-      </w:r>
-      <w:r>
-        <w:rPr/>
-        <w:t xml:space="preserve"> controlling the </w:t>
-      </w:r>
-      <w:r>
-        <w:rPr/>
-        <w:t xml:space="preserve">on-board </w:t>
-      </w:r>
-      <w:r>
-        <w:rPr/>
-        <w:t>charger.</w:t>
+        <w:t>The following provides a description and some of the thinking in the pcb design. The design intends to provide a number of hardware configuration options. Some of these are to facilitate testing and program development and would not be needed in a later refined design. Provisions have been in</w:t>
+      </w:r>
+      <w:r>
+        <w:rPr/>
+        <w:t>cluded</w:t>
+      </w:r>
+      <w:r>
+        <w:rPr/>
+        <w:t xml:space="preserve"> a number of places for implementing the same function using alternate parts that have differing footprints, e.g. a 8 pin and 16 pin isolated CAN driver packages.</w:t>
+      </w:r>
+    </w:p>
+    <w:p>
+      <w:pPr>
+        <w:pStyle w:val="Normal"/>
+        <w:rPr/>
+      </w:pPr>
+      <w:r>
+        <w:rPr/>
+      </w:r>
+    </w:p>
+    <w:p>
+      <w:pPr>
+        <w:pStyle w:val="Normal"/>
+        <w:rPr/>
+      </w:pPr>
+      <w:r>
+        <w:rPr/>
+        <w:t>This bms connects to a 16 series cell battery module. Multiple battery modules (e.g. six or seven) are connected in series to make a battery string. Hence, a battery string would use six or seven of these bms boards. The boards communicate and get their power via a CAN bus cable, though there is an option for running off the battery module power, which might be required for discharging for storage. This CAN bus cable carries the two CAN signals, “system” ground and system 12v (nominal), plus a signal line for a master reset. In addition to the CAN bus nodes for the battery module bmses there will be a CAN node that is the “energy management controller” (EMC), though some other node might provide the EMC functions for the early implementations.</w:t>
+      </w:r>
+    </w:p>
+    <w:p>
+      <w:pPr>
+        <w:pStyle w:val="Normal"/>
+        <w:rPr/>
+      </w:pPr>
+      <w:r>
+        <w:rPr/>
+      </w:r>
+    </w:p>
+    <w:p>
+      <w:pPr>
+        <w:pStyle w:val="Normal"/>
+        <w:rPr/>
+      </w:pPr>
+      <w:r>
+        <w:rPr/>
+        <w:t>Since the battery string is not grounded to the system and floats, or is lightly biased via very large resistors, all of the battery modules and therefore the bmses are isolated from the system ground. The bms board processor and bms ic ground is at battery module minus level and isolated from system ground. The CAN drive, FAN control, master reset, dc-dc power, are at system ground. More detail on this later.</w:t>
+      </w:r>
+    </w:p>
+    <w:p>
+      <w:pPr>
+        <w:pStyle w:val="Normal"/>
+        <w:rPr/>
+      </w:pPr>
+      <w:r>
+        <w:rPr/>
+      </w:r>
+    </w:p>
+    <w:p>
+      <w:pPr>
+        <w:pStyle w:val="Normal"/>
+        <w:rPr/>
+      </w:pPr>
+      <w:r>
+        <w:rPr/>
+        <w:t>This board can accommodate a STM32F405RxT6, STM32F446RxT6, or STM32L431RxT6 processors. These are all 64 pin LPFQ packages. There small differences in the power pins so there is provision of the pcb for zero ohm or capacitors in several locations. The main target processor is the ‘L431. This processor has comparator and op-amp features that are not available in the ‘F405 or ‘F446, and is somewhat lower power as well, but less sram. The pcb layout allows the comparators and op-amp in th ‘L431 to be used for controlling the on-board charger.</w:t>
       </w:r>
     </w:p>
     <w:p>
@@ -724,7 +676,7 @@
       </w:pPr>
       <w:r>
         <w:rPr/>
-        <w:t xml:space="preserve">A 10 pin ribbon with IDC type plug plugs into the bms board with a 2x5 keyed header. At the other end    it is crimped into a 9-pin female D connector and a short distance onward to a male D connector. These 9 pin D connectors are mounted on the battery module box. CAN bus cables daisy-chain the battery modules together. Having the chain form a ring allows cutting the current drop in the power carrying wires in half. To reduce voltage drop in the ribbon cable the plus and minus wires are tripled. </w:t>
+        <w:t xml:space="preserve">A 10-pin ribbon with IDC type plug plugs into the bms board with a 2x5 keyed header. At the other end    it is crimped into a 9-pin female D connector and a short distance onward to a male D connector. These 9 pin D connectors are mounted on the battery module box. CAN bus cables daisy-chain the battery modules together. Having the chain form a ring allows cutting the current drop in the power carrying wires in half. To reduce voltage drop in the ribbon cable the plus and minus wires are tripled. </w:t>
       </w:r>
     </w:p>
     <w:p>
@@ -1133,7 +1085,7 @@
       </w:pPr>
       <w:r>
         <w:rPr/>
-        <w:t>LED2, 6.8K, R2 indicates that 12V power (of correct polarity) is present.</w:t>
+        <w:t>LED1, 6.8K, R2 indicates that 12V power (of correct polarity) is present.</w:t>
       </w:r>
     </w:p>
     <w:p>
@@ -1960,26 +1912,34 @@
       </w:r>
       <w:r>
         <w:rPr/>
-        <w:t>The processor VBAT supplies the RTC (Real Time Clock) domain in the processors. When Vcc is off, VBAT will maintain the RTC and associated sram registers. The RTC domain provides a means for saving a some data when the processor is in shutdown mode with VBAT present.</w:t>
-      </w:r>
-    </w:p>
-    <w:p>
-      <w:pPr>
-        <w:pStyle w:val="Normal"/>
-        <w:rPr/>
-      </w:pPr>
-      <w:r>
-        <w:rPr/>
-      </w:r>
-    </w:p>
-    <w:p>
-      <w:pPr>
-        <w:pStyle w:val="Normal"/>
-        <w:rPr/>
-      </w:pPr>
-      <w:r>
-        <w:rPr/>
-        <w:t>It requires a mininum of 1.7v and draws less than 1 ua with the 32 Khz clock running. There are two alternatives for powering VBAT. One is with the BQ76952 regulator REG1. This can be set to 1.8v. A zero ohm resistor, R12, connects REG1 to the VBAT processor pin1 and C118.</w:t>
+        <w:t>The processor VBAT supplies the RTC (Real Time Clock) domain in the processors. When Vcc is off, VBAT will maintain the RTC and associated sram registers. The RTC domain provides a means for saving some data when the processor is in shutdown mode with VBAT present.</w:t>
+      </w:r>
+    </w:p>
+    <w:p>
+      <w:pPr>
+        <w:pStyle w:val="Normal"/>
+        <w:rPr/>
+      </w:pPr>
+      <w:r>
+        <w:rPr/>
+      </w:r>
+    </w:p>
+    <w:p>
+      <w:pPr>
+        <w:pStyle w:val="Normal"/>
+        <w:rPr/>
+      </w:pPr>
+      <w:r>
+        <w:rPr/>
+        <w:t>It requires a mini</w:t>
+      </w:r>
+      <w:r>
+        <w:rPr/>
+        <w:t>m</w:t>
+      </w:r>
+      <w:r>
+        <w:rPr/>
+        <w:t>um of 1.7v and draws less than 1 ua with the 32 Khz clock running. There are two alternatives for powering VBAT. One is with the BQ76952 regulator REG1. This can be set to 1.8v. A zero ohm resistor, R12, connects REG1 to the VBAT processor pin1 and C118.</w:t>
       </w:r>
     </w:p>
     <w:p>
@@ -2045,7 +2005,11 @@
         <w:rPr/>
         <w:br/>
         <w:br/>
-        <w:t>A low current charger boosts the 15v dc-dc isolated converter to the voltage of the battery module by switching an inductor with a FET. The FET turns on and the inductor current increases. The FET turns off and the inductor “flyback” dumps the energy into the battery pack. The strategy is to set a pwm rate and on/off ratio such that the current drops to zero during FET off time, and the current build-up during the on time results in delivering the power available from the dc-dc converter; usually called a discontinuous mode.</w:t>
+        <w:t xml:space="preserve">A low current charger boosts the 15v dc-dc isolated converter to the voltage of the battery module by switching an inductor with a FET. The FET turns on and the inductor current increases. The FET turns off and the inductor “flyback” dumps the energy into the battery pack. The strategy is to set a pwm rate and on/off ratio such that the current drops to zero during FET off time, and the current build-up during the on time results in delivering the power available from the dc-dc converter; </w:t>
+      </w:r>
+      <w:r>
+        <w:rPr/>
+        <w:t>usually called a discontinuous conduction mode (DCM). Using this mode, the average output current can be set without feedback, i.e., open-loop.</w:t>
       </w:r>
     </w:p>
     <w:p>
@@ -2178,7 +2142,15 @@
       </w:pPr>
       <w:r>
         <w:rPr/>
-        <w:t>Several features are present to deal with the open circuit situation. If the voltage of the inductor/FET-drain is not limited in some manner, when the FET turns off there is nothing to limit the voltage and the FET will have to absorb the energy in the avalanche mode. To prevent FET damage a capacitor plus zener is used to limit the voltage, and several schemes using the ‘L431 comparators with DAC, and/or ADC is used to shutdown the FET switching quickly.</w:t>
+        <w:t xml:space="preserve">Several features are present to deal with the open circuit situation. If the voltage of the inductor/FET-drain is not limited in some manner, when the FET turns off there is nothing to limit the voltage and the FET will have to absorb the energy in the avalanche mode. To prevent FET damage a capacitor plus zener is used to limit the voltage, and several schemes using the ‘L431 comparators with DAC, and/or ADC </w:t>
+      </w:r>
+      <w:r>
+        <w:rPr/>
+        <w:t>are</w:t>
+      </w:r>
+      <w:r>
+        <w:rPr/>
+        <w:t xml:space="preserve"> used to shutdown the FET switching quickly.</w:t>
       </w:r>
     </w:p>
     <w:p>
@@ -4642,21 +4614,7 @@
         <w:b/>
         <w:bCs/>
       </w:rPr>
-      <w:t>bmsbmsBQ_</w:t>
-    </w:r>
-    <w:r>
-      <w:rPr>
-        <w:b/>
-        <w:bCs/>
-      </w:rPr>
-      <w:t>TI_BQ76952_description</w:t>
-    </w:r>
-    <w:r>
-      <w:rPr>
-        <w:b/>
-        <w:bCs/>
-      </w:rPr>
-      <w:t xml:space="preserve">.docx: eagle board design   Page </w:t>
+      <w:t xml:space="preserve">bmsbmsBQ_TI_BQ76952_description.docx: eagle board design   Page </w:t>
     </w:r>
     <w:r>
       <w:rPr>

</xml_diff>